<commit_message>
Göörev Mekanizması + İHA
</commit_message>
<xml_diff>
--- a/Teknofest İHA Rapor.docx
+++ b/Teknofest İHA Rapor.docx
@@ -77,16 +77,20 @@
         <w:adjustRightInd w:val="0"/>
         <w:spacing w:after="0" w:line="240" w:lineRule="auto"/>
         <w:rPr>
-          <w:rFonts w:ascii="CIDFont+F2" w:hAnsi="CIDFont+F2" w:cs="CIDFont+F2"/>
-          <w:b/>
-          <w:bCs/>
-        </w:rPr>
-      </w:pPr>
-      <w:r>
-        <w:rPr>
-          <w:rFonts w:ascii="CIDFont+F2" w:hAnsi="CIDFont+F2" w:cs="CIDFont+F2"/>
-          <w:b/>
-          <w:bCs/>
+          <w:rFonts w:ascii="Arial" w:hAnsi="Arial" w:cs="Arial"/>
+          <w:b/>
+          <w:bCs/>
+          <w:sz w:val="24"/>
+          <w:szCs w:val="24"/>
+        </w:rPr>
+      </w:pPr>
+      <w:r>
+        <w:rPr>
+          <w:rFonts w:ascii="Arial" w:hAnsi="Arial" w:cs="Arial"/>
+          <w:b/>
+          <w:bCs/>
+          <w:sz w:val="24"/>
+          <w:szCs w:val="24"/>
         </w:rPr>
         <w:t>TAKIM ADI:</w:t>
       </w:r>
@@ -98,16 +102,20 @@
         <w:adjustRightInd w:val="0"/>
         <w:spacing w:after="0" w:line="240" w:lineRule="auto"/>
         <w:rPr>
-          <w:rFonts w:ascii="CIDFont+F2" w:hAnsi="CIDFont+F2" w:cs="CIDFont+F2"/>
-          <w:b/>
-          <w:bCs/>
-        </w:rPr>
-      </w:pPr>
-      <w:r>
-        <w:rPr>
-          <w:rFonts w:ascii="CIDFont+F2" w:hAnsi="CIDFont+F2" w:cs="CIDFont+F2"/>
-          <w:b/>
-          <w:bCs/>
+          <w:rFonts w:ascii="Arial" w:hAnsi="Arial" w:cs="Arial"/>
+          <w:b/>
+          <w:bCs/>
+          <w:sz w:val="24"/>
+          <w:szCs w:val="24"/>
+        </w:rPr>
+      </w:pPr>
+      <w:r>
+        <w:rPr>
+          <w:rFonts w:ascii="Arial" w:hAnsi="Arial" w:cs="Arial"/>
+          <w:b/>
+          <w:bCs/>
+          <w:sz w:val="24"/>
+          <w:szCs w:val="24"/>
         </w:rPr>
         <w:t>KATEGORİ: DÖNER KANAT</w:t>
       </w:r>
@@ -119,48 +127,43 @@
         <w:adjustRightInd w:val="0"/>
         <w:spacing w:after="0" w:line="240" w:lineRule="auto"/>
         <w:rPr>
-          <w:rFonts w:ascii="CIDFont+F2" w:hAnsi="CIDFont+F2" w:cs="CIDFont+F2"/>
-          <w:b/>
-          <w:bCs/>
-        </w:rPr>
-      </w:pPr>
-      <w:r>
-        <w:rPr>
-          <w:rFonts w:ascii="CIDFont+F2" w:hAnsi="CIDFont+F2" w:cs="CIDFont+F2"/>
-          <w:b/>
-          <w:bCs/>
-        </w:rPr>
-        <w:t>KURUM ADI:</w:t>
-      </w:r>
-      <w:r>
-        <w:rPr>
-          <w:rFonts w:ascii="CIDFont+F2" w:hAnsi="CIDFont+F2" w:cs="CIDFont+F2"/>
-          <w:b/>
-          <w:bCs/>
-        </w:rPr>
-        <w:t xml:space="preserve"> Recep Tayyip Erdoğan Anadolu İmam Hatip Lisesi</w:t>
-      </w:r>
-    </w:p>
-    <w:p>
-      <w:pPr>
-        <w:rPr>
-          <w:b/>
-          <w:bCs/>
-        </w:rPr>
-      </w:pPr>
-      <w:r>
-        <w:rPr>
-          <w:b/>
-          <w:bCs/>
-        </w:rPr>
-        <w:t>DANIŞMAN ÖĞRETMEN:</w:t>
-      </w:r>
-      <w:r>
-        <w:rPr>
-          <w:b/>
-          <w:bCs/>
-        </w:rPr>
-        <w:t xml:space="preserve"> Fatih TAŞPINAR</w:t>
+          <w:rFonts w:ascii="Arial" w:hAnsi="Arial" w:cs="Arial"/>
+          <w:b/>
+          <w:bCs/>
+          <w:sz w:val="24"/>
+          <w:szCs w:val="24"/>
+        </w:rPr>
+      </w:pPr>
+      <w:r>
+        <w:rPr>
+          <w:rFonts w:ascii="Arial" w:hAnsi="Arial" w:cs="Arial"/>
+          <w:b/>
+          <w:bCs/>
+          <w:sz w:val="24"/>
+          <w:szCs w:val="24"/>
+        </w:rPr>
+        <w:t>KURUM ADI: Recep Tayyip Erdoğan Anadolu İmam Hatip Lisesi</w:t>
+      </w:r>
+    </w:p>
+    <w:p>
+      <w:pPr>
+        <w:rPr>
+          <w:rFonts w:ascii="Arial" w:hAnsi="Arial" w:cs="Arial"/>
+          <w:b/>
+          <w:bCs/>
+          <w:sz w:val="24"/>
+          <w:szCs w:val="24"/>
+        </w:rPr>
+      </w:pPr>
+      <w:r>
+        <w:rPr>
+          <w:rFonts w:ascii="Arial" w:hAnsi="Arial" w:cs="Arial"/>
+          <w:b/>
+          <w:bCs/>
+          <w:sz w:val="24"/>
+          <w:szCs w:val="24"/>
+        </w:rPr>
+        <w:t>DANIŞMAN ÖĞRETMEN: Fatih TAŞPINAR</w:t>
       </w:r>
     </w:p>
     <w:p>
@@ -173,21 +176,18 @@
         <w:rPr>
           <w:b/>
           <w:bCs/>
-        </w:rPr>
-      </w:pPr>
-      <w:r>
-        <w:rPr>
-          <w:b/>
-          <w:bCs/>
-        </w:rPr>
-        <w:t>ORGANİZASYON ÖZET</w:t>
-      </w:r>
-      <w:r>
-        <w:rPr>
-          <w:b/>
-          <w:bCs/>
-        </w:rPr>
-        <w:t>İ:</w:t>
+          <w:sz w:val="28"/>
+          <w:szCs w:val="28"/>
+        </w:rPr>
+      </w:pPr>
+      <w:r>
+        <w:rPr>
+          <w:b/>
+          <w:bCs/>
+          <w:sz w:val="28"/>
+          <w:szCs w:val="28"/>
+        </w:rPr>
+        <w:t>ORGANİZASYON ÖZETİ:</w:t>
       </w:r>
     </w:p>
     <w:p>
@@ -210,6 +210,8 @@
           <w:rFonts w:ascii="CIDFont+F2" w:hAnsi="CIDFont+F2" w:cs="CIDFont+F2"/>
           <w:b/>
           <w:bCs/>
+          <w:sz w:val="24"/>
+          <w:szCs w:val="24"/>
         </w:rPr>
       </w:pPr>
       <w:r>
@@ -217,17 +219,22 @@
           <w:rFonts w:ascii="CIDFont+F2" w:hAnsi="CIDFont+F2" w:cs="CIDFont+F2"/>
           <w:b/>
           <w:bCs/>
-        </w:rPr>
-        <w:t>Takım Organizasyonu</w:t>
-      </w:r>
-      <w:r>
+          <w:sz w:val="24"/>
+          <w:szCs w:val="24"/>
+        </w:rPr>
+        <w:t>Takım Organizasyonu:</w:t>
+      </w:r>
+    </w:p>
+    <w:p>
+      <w:pPr>
+        <w:pStyle w:val="ListeParagraf"/>
+        <w:ind w:left="1080"/>
         <w:rPr>
           <w:rFonts w:ascii="CIDFont+F2" w:hAnsi="CIDFont+F2" w:cs="CIDFont+F2"/>
           <w:b/>
           <w:bCs/>
         </w:rPr>
-        <w:t>:</w:t>
-      </w:r>
+      </w:pPr>
     </w:p>
     <w:p>
       <w:pPr>
@@ -239,28 +246,17 @@
           <w:bCs/>
         </w:rPr>
       </w:pPr>
-    </w:p>
-    <w:p>
-      <w:pPr>
-        <w:pStyle w:val="ListeParagraf"/>
-        <w:ind w:left="1080"/>
+      <w:r>
         <w:rPr>
           <w:rFonts w:ascii="CIDFont+F2" w:hAnsi="CIDFont+F2" w:cs="CIDFont+F2"/>
           <w:b/>
           <w:bCs/>
-        </w:rPr>
-      </w:pPr>
-      <w:r>
-        <w:rPr>
-          <w:rFonts w:ascii="CIDFont+F2" w:hAnsi="CIDFont+F2" w:cs="CIDFont+F2"/>
-          <w:b/>
-          <w:bCs/>
           <w:noProof/>
         </w:rPr>
         <w:drawing>
-          <wp:inline distT="0" distB="0" distL="0" distR="0" wp14:anchorId="4E85AA35" wp14:editId="0B4CC358">
-            <wp:extent cx="5332947" cy="3459577"/>
-            <wp:effectExtent l="0" t="0" r="1270" b="7620"/>
+          <wp:inline distT="0" distB="0" distL="0" distR="0" wp14:anchorId="4E85AA35" wp14:editId="573EC044">
+            <wp:extent cx="5674970" cy="3681453"/>
+            <wp:effectExtent l="0" t="0" r="2540" b="0"/>
             <wp:docPr id="6" name="Resim 6"/>
             <wp:cNvGraphicFramePr>
               <a:graphicFrameLocks xmlns:a="http://schemas.openxmlformats.org/drawingml/2006/main" noChangeAspect="1"/>
@@ -275,7 +271,7 @@
                     </pic:cNvPicPr>
                   </pic:nvPicPr>
                   <pic:blipFill>
-                    <a:blip r:embed="rId5" cstate="print">
+                    <a:blip r:embed="rId7" cstate="print">
                       <a:extLst>
                         <a:ext uri="{28A0092B-C50C-407E-A947-70E740481C1C}">
                           <a14:useLocalDpi xmlns:a14="http://schemas.microsoft.com/office/drawing/2010/main" val="0"/>
@@ -290,7 +286,7 @@
                   <pic:spPr bwMode="auto">
                     <a:xfrm>
                       <a:off x="0" y="0"/>
-                      <a:ext cx="5342091" cy="3465509"/>
+                      <a:ext cx="5723355" cy="3712841"/>
                     </a:xfrm>
                     <a:prstGeom prst="rect">
                       <a:avLst/>
@@ -328,6 +324,8 @@
         <w:rPr>
           <w:b/>
           <w:bCs/>
+          <w:sz w:val="24"/>
+          <w:szCs w:val="24"/>
         </w:rPr>
       </w:pPr>
       <w:r>
@@ -335,10 +333,16 @@
           <w:rFonts w:ascii="CIDFont+F2" w:hAnsi="CIDFont+F2" w:cs="CIDFont+F2"/>
           <w:b/>
           <w:bCs/>
+          <w:sz w:val="24"/>
+          <w:szCs w:val="24"/>
         </w:rPr>
         <w:t>İş Akış Çizelgesi:</w:t>
       </w:r>
       <w:r>
+        <w:rPr>
+          <w:sz w:val="24"/>
+          <w:szCs w:val="24"/>
+        </w:rPr>
         <w:t xml:space="preserve"> </w:t>
       </w:r>
     </w:p>
@@ -362,9 +366,9 @@
           <w:noProof/>
         </w:rPr>
         <w:drawing>
-          <wp:inline distT="0" distB="0" distL="0" distR="0" wp14:anchorId="35D94957" wp14:editId="63BC89E6">
-            <wp:extent cx="5617520" cy="861983"/>
-            <wp:effectExtent l="0" t="0" r="2540" b="0"/>
+          <wp:inline distT="0" distB="0" distL="0" distR="0" wp14:anchorId="35D94957" wp14:editId="70E54AA6">
+            <wp:extent cx="5751846" cy="882595"/>
+            <wp:effectExtent l="0" t="0" r="1270" b="0"/>
             <wp:docPr id="1" name="Resim 1"/>
             <wp:cNvGraphicFramePr>
               <a:graphicFrameLocks xmlns:a="http://schemas.openxmlformats.org/drawingml/2006/main" noChangeAspect="1"/>
@@ -379,7 +383,7 @@
                     </pic:cNvPicPr>
                   </pic:nvPicPr>
                   <pic:blipFill>
-                    <a:blip r:embed="rId6">
+                    <a:blip r:embed="rId8">
                       <a:extLst>
                         <a:ext uri="{28A0092B-C50C-407E-A947-70E740481C1C}">
                           <a14:useLocalDpi xmlns:a14="http://schemas.microsoft.com/office/drawing/2010/main" val="0"/>
@@ -394,7 +398,7 @@
                   <pic:spPr bwMode="auto">
                     <a:xfrm>
                       <a:off x="0" y="0"/>
-                      <a:ext cx="5882856" cy="902698"/>
+                      <a:ext cx="6141915" cy="942449"/>
                     </a:xfrm>
                     <a:prstGeom prst="rect">
                       <a:avLst/>
@@ -456,12 +460,16 @@
         <w:rPr>
           <w:b/>
           <w:bCs/>
-        </w:rPr>
-      </w:pPr>
-      <w:r>
-        <w:rPr>
-          <w:b/>
-          <w:bCs/>
+          <w:sz w:val="24"/>
+          <w:szCs w:val="24"/>
+        </w:rPr>
+      </w:pPr>
+      <w:r>
+        <w:rPr>
+          <w:b/>
+          <w:bCs/>
+          <w:sz w:val="24"/>
+          <w:szCs w:val="24"/>
         </w:rPr>
         <w:t>KAVRAMSAL TASARIM:</w:t>
       </w:r>
@@ -494,6 +502,7 @@
           <w:b/>
           <w:bCs/>
         </w:rPr>
+        <w:lastRenderedPageBreak/>
         <w:t>Görevler İçin İHA Konfigürasyonu</w:t>
       </w:r>
       <w:r>
@@ -503,6 +512,43 @@
           <w:bCs/>
         </w:rPr>
         <w:t>:</w:t>
+      </w:r>
+      <w:r>
+        <w:rPr>
+          <w:rFonts w:ascii="CIDFont+F2" w:hAnsi="CIDFont+F2" w:cs="CIDFont+F2"/>
+          <w:b/>
+          <w:bCs/>
+        </w:rPr>
+        <w:t xml:space="preserve"> </w:t>
+      </w:r>
+    </w:p>
+    <w:p>
+      <w:pPr>
+        <w:pStyle w:val="ListeParagraf"/>
+        <w:ind w:left="1080"/>
+        <w:rPr>
+          <w:rFonts w:ascii="CIDFont+F2" w:hAnsi="CIDFont+F2" w:cs="CIDFont+F2"/>
+          <w:b/>
+          <w:bCs/>
+        </w:rPr>
+      </w:pPr>
+      <w:bookmarkStart w:id="0" w:name="_Hlk63445200"/>
+      <w:r>
+        <w:rPr>
+          <w:rFonts w:ascii="Arial" w:hAnsi="Arial" w:cs="Arial"/>
+          <w:sz w:val="24"/>
+          <w:szCs w:val="24"/>
+        </w:rPr>
+        <w:t>İHA tasarımında kullanılan küçük yapı sayesinde kullanılacak ağırlık azaltılmış</w:t>
+      </w:r>
+      <w:bookmarkEnd w:id="0"/>
+      <w:r>
+        <w:rPr>
+          <w:rFonts w:ascii="Arial" w:hAnsi="Arial" w:cs="Arial"/>
+          <w:sz w:val="24"/>
+          <w:szCs w:val="24"/>
+        </w:rPr>
+        <w:t xml:space="preserve"> ve İHA’nın görevlere odaklanması sağlanmıştır. Görev mekanizması içerisinde su şişesinin yatay durması İHA’nın yüksekliğini azaltmak içindir.</w:t>
       </w:r>
     </w:p>
     <w:p>
@@ -526,6 +572,8 @@
         <w:rPr>
           <w:b/>
           <w:bCs/>
+          <w:sz w:val="24"/>
+          <w:szCs w:val="24"/>
         </w:rPr>
       </w:pPr>
       <w:r>
@@ -533,17 +581,10 @@
           <w:rFonts w:ascii="CIDFont+F2" w:hAnsi="CIDFont+F2" w:cs="CIDFont+F2"/>
           <w:b/>
           <w:bCs/>
-        </w:rPr>
-        <w:lastRenderedPageBreak/>
-        <w:t>Gövde ve Mekanik Sistemler</w:t>
-      </w:r>
-      <w:r>
-        <w:rPr>
-          <w:rFonts w:ascii="CIDFont+F2" w:hAnsi="CIDFont+F2" w:cs="CIDFont+F2"/>
-          <w:b/>
-          <w:bCs/>
-        </w:rPr>
-        <w:t>:</w:t>
+          <w:sz w:val="24"/>
+          <w:szCs w:val="24"/>
+        </w:rPr>
+        <w:t>Gövde ve Mekanik Sistemler:</w:t>
       </w:r>
     </w:p>
     <w:p>
@@ -553,6 +594,113 @@
         <w:rPr>
           <w:b/>
           <w:bCs/>
+          <w:sz w:val="24"/>
+          <w:szCs w:val="24"/>
+        </w:rPr>
+      </w:pPr>
+      <w:r>
+        <w:rPr>
+          <w:rFonts w:ascii="Arial" w:hAnsi="Arial" w:cs="Arial"/>
+          <w:sz w:val="24"/>
+          <w:szCs w:val="24"/>
+        </w:rPr>
+        <w:t>İHA tasarımında kullanılan küçük yapı sayesinde kullanılacak ağırlık azaltılmış</w:t>
+      </w:r>
+      <w:r>
+        <w:rPr>
+          <w:rFonts w:ascii="Arial" w:hAnsi="Arial" w:cs="Arial"/>
+          <w:sz w:val="24"/>
+          <w:szCs w:val="24"/>
+        </w:rPr>
+        <w:t xml:space="preserve">tır. Bataryanın şasenin ve koruma kapağının altına yerleştirilmesi; bir problem anında kolay sökülmesini sağlamakta ve bataryanın fazla ısınmasını önlemektedir. Gövdenin üst yüzeyi </w:t>
+      </w:r>
+      <w:r>
+        <w:rPr>
+          <w:rFonts w:ascii="Arial" w:hAnsi="Arial" w:cs="Arial"/>
+          <w:sz w:val="24"/>
+          <w:szCs w:val="24"/>
+        </w:rPr>
+        <w:t>aerodinami</w:t>
+      </w:r>
+      <w:r>
+        <w:rPr>
+          <w:rFonts w:ascii="Arial" w:hAnsi="Arial" w:cs="Arial"/>
+          <w:sz w:val="24"/>
+          <w:szCs w:val="24"/>
+        </w:rPr>
+        <w:t>ğe uygun olarak eğimli tasarlanmıştır. [Görev Mekanizmasından Kısaca bahset]</w:t>
+      </w:r>
+    </w:p>
+    <w:p>
+      <w:pPr>
+        <w:pStyle w:val="ListeParagraf"/>
+        <w:ind w:left="1080"/>
+        <w:rPr>
+          <w:b/>
+          <w:bCs/>
+          <w:sz w:val="24"/>
+          <w:szCs w:val="24"/>
+        </w:rPr>
+      </w:pPr>
+      <w:r>
+        <w:rPr>
+          <w:b/>
+          <w:bCs/>
+          <w:sz w:val="24"/>
+          <w:szCs w:val="24"/>
+        </w:rPr>
+        <w:drawing>
+          <wp:inline distT="0" distB="0" distL="0" distR="0" wp14:anchorId="168075D8" wp14:editId="1A87F188">
+            <wp:extent cx="1931670" cy="1931670"/>
+            <wp:effectExtent l="0" t="0" r="0" b="0"/>
+            <wp:docPr id="2" name="Resim 2"/>
+            <wp:cNvGraphicFramePr>
+              <a:graphicFrameLocks xmlns:a="http://schemas.openxmlformats.org/drawingml/2006/main" noChangeAspect="1"/>
+            </wp:cNvGraphicFramePr>
+            <a:graphic xmlns:a="http://schemas.openxmlformats.org/drawingml/2006/main">
+              <a:graphicData uri="http://schemas.openxmlformats.org/drawingml/2006/picture">
+                <pic:pic xmlns:pic="http://schemas.openxmlformats.org/drawingml/2006/picture">
+                  <pic:nvPicPr>
+                    <pic:cNvPr id="1" name=""/>
+                    <pic:cNvPicPr/>
+                  </pic:nvPicPr>
+                  <pic:blipFill>
+                    <a:blip r:embed="rId9" cstate="print">
+                      <a:extLst>
+                        <a:ext uri="{28A0092B-C50C-407E-A947-70E740481C1C}">
+                          <a14:useLocalDpi xmlns:a14="http://schemas.microsoft.com/office/drawing/2010/main" val="0"/>
+                        </a:ext>
+                      </a:extLst>
+                    </a:blip>
+                    <a:stretch>
+                      <a:fillRect/>
+                    </a:stretch>
+                  </pic:blipFill>
+                  <pic:spPr>
+                    <a:xfrm>
+                      <a:off x="0" y="0"/>
+                      <a:ext cx="1931670" cy="1931670"/>
+                    </a:xfrm>
+                    <a:prstGeom prst="rect">
+                      <a:avLst/>
+                    </a:prstGeom>
+                  </pic:spPr>
+                </pic:pic>
+              </a:graphicData>
+            </a:graphic>
+          </wp:inline>
+        </w:drawing>
+      </w:r>
+    </w:p>
+    <w:p>
+      <w:pPr>
+        <w:pStyle w:val="ListeParagraf"/>
+        <w:ind w:left="1080"/>
+        <w:rPr>
+          <w:b/>
+          <w:bCs/>
+          <w:sz w:val="24"/>
+          <w:szCs w:val="24"/>
         </w:rPr>
       </w:pPr>
     </w:p>
@@ -566,6 +714,8 @@
         <w:rPr>
           <w:b/>
           <w:bCs/>
+          <w:sz w:val="24"/>
+          <w:szCs w:val="24"/>
         </w:rPr>
       </w:pPr>
       <w:r>
@@ -573,24 +723,20 @@
           <w:rFonts w:ascii="CIDFont+F2" w:hAnsi="CIDFont+F2" w:cs="CIDFont+F2"/>
           <w:b/>
           <w:bCs/>
-        </w:rPr>
-        <w:t>Görev Mekanizması Sistemi</w:t>
-      </w:r>
-      <w:r>
-        <w:rPr>
-          <w:rFonts w:ascii="CIDFont+F2" w:hAnsi="CIDFont+F2" w:cs="CIDFont+F2"/>
-          <w:b/>
-          <w:bCs/>
-        </w:rPr>
-        <w:t>:</w:t>
-      </w:r>
-    </w:p>
-    <w:p>
-      <w:pPr>
-        <w:pStyle w:val="ListeParagraf"/>
-        <w:rPr>
-          <w:b/>
-          <w:bCs/>
+          <w:sz w:val="24"/>
+          <w:szCs w:val="24"/>
+        </w:rPr>
+        <w:t>Görev Mekanizması Sistemi:</w:t>
+      </w:r>
+    </w:p>
+    <w:p>
+      <w:pPr>
+        <w:pStyle w:val="ListeParagraf"/>
+        <w:rPr>
+          <w:b/>
+          <w:bCs/>
+          <w:sz w:val="24"/>
+          <w:szCs w:val="24"/>
         </w:rPr>
       </w:pPr>
     </w:p>
@@ -604,6 +750,8 @@
         <w:rPr>
           <w:b/>
           <w:bCs/>
+          <w:sz w:val="24"/>
+          <w:szCs w:val="24"/>
         </w:rPr>
       </w:pPr>
       <w:r>
@@ -611,6 +759,8 @@
           <w:rFonts w:ascii="CIDFont+F2" w:hAnsi="CIDFont+F2" w:cs="CIDFont+F2"/>
           <w:b/>
           <w:bCs/>
+          <w:sz w:val="24"/>
+          <w:szCs w:val="24"/>
         </w:rPr>
         <w:t>Elektrik-Elektronik ve Uçuş Kontrol Sistemi:</w:t>
       </w:r>
@@ -621,6 +771,31 @@
         <w:rPr>
           <w:b/>
           <w:bCs/>
+          <w:sz w:val="24"/>
+          <w:szCs w:val="24"/>
+        </w:rPr>
+      </w:pPr>
+    </w:p>
+    <w:p>
+      <w:pPr>
+        <w:pStyle w:val="ListeParagraf"/>
+        <w:ind w:left="1080"/>
+        <w:rPr>
+          <w:b/>
+          <w:bCs/>
+          <w:sz w:val="24"/>
+          <w:szCs w:val="24"/>
+        </w:rPr>
+      </w:pPr>
+    </w:p>
+    <w:p>
+      <w:pPr>
+        <w:pStyle w:val="ListeParagraf"/>
+        <w:rPr>
+          <w:b/>
+          <w:bCs/>
+          <w:sz w:val="24"/>
+          <w:szCs w:val="24"/>
         </w:rPr>
       </w:pPr>
     </w:p>
@@ -634,6 +809,8 @@
         <w:rPr>
           <w:b/>
           <w:bCs/>
+          <w:sz w:val="24"/>
+          <w:szCs w:val="24"/>
         </w:rPr>
       </w:pPr>
       <w:r>
@@ -641,24 +818,20 @@
           <w:rFonts w:ascii="CIDFont+F2" w:hAnsi="CIDFont+F2" w:cs="CIDFont+F2"/>
           <w:b/>
           <w:bCs/>
-        </w:rPr>
-        <w:t>İtki ve Taşıma Hesapları</w:t>
-      </w:r>
-      <w:r>
-        <w:rPr>
-          <w:rFonts w:ascii="CIDFont+F2" w:hAnsi="CIDFont+F2" w:cs="CIDFont+F2"/>
-          <w:b/>
-          <w:bCs/>
-        </w:rPr>
-        <w:t>:</w:t>
-      </w:r>
-    </w:p>
-    <w:p>
-      <w:pPr>
-        <w:pStyle w:val="ListeParagraf"/>
-        <w:rPr>
-          <w:b/>
-          <w:bCs/>
+          <w:sz w:val="24"/>
+          <w:szCs w:val="24"/>
+        </w:rPr>
+        <w:t>İtki ve Taşıma Hesapları:</w:t>
+      </w:r>
+    </w:p>
+    <w:p>
+      <w:pPr>
+        <w:pStyle w:val="ListeParagraf"/>
+        <w:rPr>
+          <w:b/>
+          <w:bCs/>
+          <w:sz w:val="24"/>
+          <w:szCs w:val="24"/>
         </w:rPr>
       </w:pPr>
     </w:p>
@@ -672,6 +845,8 @@
         <w:rPr>
           <w:b/>
           <w:bCs/>
+          <w:sz w:val="24"/>
+          <w:szCs w:val="24"/>
         </w:rPr>
       </w:pPr>
       <w:r>
@@ -679,6 +854,8 @@
           <w:rFonts w:ascii="CIDFont+F2" w:hAnsi="CIDFont+F2" w:cs="CIDFont+F2"/>
           <w:b/>
           <w:bCs/>
+          <w:sz w:val="24"/>
+          <w:szCs w:val="24"/>
         </w:rPr>
         <w:t>Görsel Tasarım Konfigürasyonu</w:t>
       </w:r>
@@ -691,6 +868,56 @@
     </w:sectPr>
   </w:body>
 </w:document>
+</file>
+
+<file path=word/endnotes.xml><?xml version="1.0" encoding="utf-8"?>
+<w:endnotes xmlns:wpc="http://schemas.microsoft.com/office/word/2010/wordprocessingCanvas" xmlns:cx="http://schemas.microsoft.com/office/drawing/2014/chartex" xmlns:cx1="http://schemas.microsoft.com/office/drawing/2015/9/8/chartex" xmlns:cx2="http://schemas.microsoft.com/office/drawing/2015/10/21/chartex" xmlns:cx3="http://schemas.microsoft.com/office/drawing/2016/5/9/chartex" xmlns:cx4="http://schemas.microsoft.com/office/drawing/2016/5/10/chartex" xmlns:cx5="http://schemas.microsoft.com/office/drawing/2016/5/11/chartex" xmlns:cx6="http://schemas.microsoft.com/office/drawing/2016/5/12/chartex" xmlns:cx7="http://schemas.microsoft.com/office/drawing/2016/5/13/chartex" xmlns:cx8="http://schemas.microsoft.com/office/drawing/2016/5/14/chartex" xmlns:mc="http://schemas.openxmlformats.org/markup-compatibility/2006" xmlns:aink="http://schemas.microsoft.com/office/drawing/2016/ink" xmlns:am3d="http://schemas.microsoft.com/office/drawing/2017/model3d" xmlns:o="urn:schemas-microsoft-com:office:office" xmlns:r="http://schemas.openxmlformats.org/officeDocument/2006/relationships" xmlns:m="http://schemas.openxmlformats.org/officeDocument/2006/math" xmlns:v="urn:schemas-microsoft-com:vml" xmlns:wp14="http://schemas.microsoft.com/office/word/2010/wordprocessingDrawing" xmlns:wp="http://schemas.openxmlformats.org/drawingml/2006/wordprocessingDrawing" xmlns:w10="urn:schemas-microsoft-com:office:word" xmlns:w="http://schemas.openxmlformats.org/wordprocessingml/2006/main" xmlns:w14="http://schemas.microsoft.com/office/word/2010/wordml" xmlns:w15="http://schemas.microsoft.com/office/word/2012/wordml" xmlns:w16cex="http://schemas.microsoft.com/office/word/2018/wordml/cex" xmlns:w16cid="http://schemas.microsoft.com/office/word/2016/wordml/cid" xmlns:w16="http://schemas.microsoft.com/office/word/2018/wordml" xmlns:w16se="http://schemas.microsoft.com/office/word/2015/wordml/symex" xmlns:wpg="http://schemas.microsoft.com/office/word/2010/wordprocessingGroup" xmlns:wpi="http://schemas.microsoft.com/office/word/2010/wordprocessingInk" xmlns:wne="http://schemas.microsoft.com/office/word/2006/wordml" xmlns:wps="http://schemas.microsoft.com/office/word/2010/wordprocessingShape" mc:Ignorable="w14 w15 w16se w16cid w16 w16cex wp14">
+  <w:endnote w:type="separator" w:id="-1">
+    <w:p>
+      <w:pPr>
+        <w:spacing w:after="0" w:line="240" w:lineRule="auto"/>
+      </w:pPr>
+      <w:r>
+        <w:separator/>
+      </w:r>
+    </w:p>
+  </w:endnote>
+  <w:endnote w:type="continuationSeparator" w:id="0">
+    <w:p>
+      <w:pPr>
+        <w:spacing w:after="0" w:line="240" w:lineRule="auto"/>
+      </w:pPr>
+      <w:r>
+        <w:continuationSeparator/>
+      </w:r>
+    </w:p>
+  </w:endnote>
+</w:endnotes>
+</file>
+
+<file path=word/footnotes.xml><?xml version="1.0" encoding="utf-8"?>
+<w:footnotes xmlns:wpc="http://schemas.microsoft.com/office/word/2010/wordprocessingCanvas" xmlns:cx="http://schemas.microsoft.com/office/drawing/2014/chartex" xmlns:cx1="http://schemas.microsoft.com/office/drawing/2015/9/8/chartex" xmlns:cx2="http://schemas.microsoft.com/office/drawing/2015/10/21/chartex" xmlns:cx3="http://schemas.microsoft.com/office/drawing/2016/5/9/chartex" xmlns:cx4="http://schemas.microsoft.com/office/drawing/2016/5/10/chartex" xmlns:cx5="http://schemas.microsoft.com/office/drawing/2016/5/11/chartex" xmlns:cx6="http://schemas.microsoft.com/office/drawing/2016/5/12/chartex" xmlns:cx7="http://schemas.microsoft.com/office/drawing/2016/5/13/chartex" xmlns:cx8="http://schemas.microsoft.com/office/drawing/2016/5/14/chartex" xmlns:mc="http://schemas.openxmlformats.org/markup-compatibility/2006" xmlns:aink="http://schemas.microsoft.com/office/drawing/2016/ink" xmlns:am3d="http://schemas.microsoft.com/office/drawing/2017/model3d" xmlns:o="urn:schemas-microsoft-com:office:office" xmlns:r="http://schemas.openxmlformats.org/officeDocument/2006/relationships" xmlns:m="http://schemas.openxmlformats.org/officeDocument/2006/math" xmlns:v="urn:schemas-microsoft-com:vml" xmlns:wp14="http://schemas.microsoft.com/office/word/2010/wordprocessingDrawing" xmlns:wp="http://schemas.openxmlformats.org/drawingml/2006/wordprocessingDrawing" xmlns:w10="urn:schemas-microsoft-com:office:word" xmlns:w="http://schemas.openxmlformats.org/wordprocessingml/2006/main" xmlns:w14="http://schemas.microsoft.com/office/word/2010/wordml" xmlns:w15="http://schemas.microsoft.com/office/word/2012/wordml" xmlns:w16cex="http://schemas.microsoft.com/office/word/2018/wordml/cex" xmlns:w16cid="http://schemas.microsoft.com/office/word/2016/wordml/cid" xmlns:w16="http://schemas.microsoft.com/office/word/2018/wordml" xmlns:w16se="http://schemas.microsoft.com/office/word/2015/wordml/symex" xmlns:wpg="http://schemas.microsoft.com/office/word/2010/wordprocessingGroup" xmlns:wpi="http://schemas.microsoft.com/office/word/2010/wordprocessingInk" xmlns:wne="http://schemas.microsoft.com/office/word/2006/wordml" xmlns:wps="http://schemas.microsoft.com/office/word/2010/wordprocessingShape" mc:Ignorable="w14 w15 w16se w16cid w16 w16cex wp14">
+  <w:footnote w:type="separator" w:id="-1">
+    <w:p>
+      <w:pPr>
+        <w:spacing w:after="0" w:line="240" w:lineRule="auto"/>
+      </w:pPr>
+      <w:r>
+        <w:separator/>
+      </w:r>
+    </w:p>
+  </w:footnote>
+  <w:footnote w:type="continuationSeparator" w:id="0">
+    <w:p>
+      <w:pPr>
+        <w:spacing w:after="0" w:line="240" w:lineRule="auto"/>
+      </w:pPr>
+      <w:r>
+        <w:continuationSeparator/>
+      </w:r>
+    </w:p>
+  </w:footnote>
+</w:footnotes>
 </file>
 
 <file path=word/numbering.xml><?xml version="1.0" encoding="utf-8"?>
@@ -1293,6 +1520,50 @@
       <w:contextualSpacing/>
     </w:pPr>
   </w:style>
+  <w:style w:type="paragraph" w:styleId="stBilgi">
+    <w:name w:val="header"/>
+    <w:basedOn w:val="Normal"/>
+    <w:link w:val="stBilgiChar"/>
+    <w:uiPriority w:val="99"/>
+    <w:unhideWhenUsed/>
+    <w:rsid w:val="004841E0"/>
+    <w:pPr>
+      <w:tabs>
+        <w:tab w:val="center" w:pos="4513"/>
+        <w:tab w:val="right" w:pos="9026"/>
+      </w:tabs>
+      <w:spacing w:after="0" w:line="240" w:lineRule="auto"/>
+    </w:pPr>
+  </w:style>
+  <w:style w:type="character" w:customStyle="1" w:styleId="stBilgiChar">
+    <w:name w:val="Üst Bilgi Char"/>
+    <w:basedOn w:val="VarsaylanParagrafYazTipi"/>
+    <w:link w:val="stBilgi"/>
+    <w:uiPriority w:val="99"/>
+    <w:rsid w:val="004841E0"/>
+  </w:style>
+  <w:style w:type="paragraph" w:styleId="AltBilgi">
+    <w:name w:val="footer"/>
+    <w:basedOn w:val="Normal"/>
+    <w:link w:val="AltBilgiChar"/>
+    <w:uiPriority w:val="99"/>
+    <w:unhideWhenUsed/>
+    <w:rsid w:val="004841E0"/>
+    <w:pPr>
+      <w:tabs>
+        <w:tab w:val="center" w:pos="4513"/>
+        <w:tab w:val="right" w:pos="9026"/>
+      </w:tabs>
+      <w:spacing w:after="0" w:line="240" w:lineRule="auto"/>
+    </w:pPr>
+  </w:style>
+  <w:style w:type="character" w:customStyle="1" w:styleId="AltBilgiChar">
+    <w:name w:val="Alt Bilgi Char"/>
+    <w:basedOn w:val="VarsaylanParagrafYazTipi"/>
+    <w:link w:val="AltBilgi"/>
+    <w:uiPriority w:val="99"/>
+    <w:rsid w:val="004841E0"/>
+  </w:style>
 </w:styles>
 </file>
 

</xml_diff>

<commit_message>
Rapor + Görev Mekanizması
</commit_message>
<xml_diff>
--- a/Teknofest İHA Rapor.docx
+++ b/Teknofest İHA Rapor.docx
@@ -532,23 +532,13 @@
           <w:bCs/>
         </w:rPr>
       </w:pPr>
-      <w:bookmarkStart w:id="0" w:name="_Hlk63445200"/>
       <w:r>
         <w:rPr>
           <w:rFonts w:ascii="Arial" w:hAnsi="Arial" w:cs="Arial"/>
           <w:sz w:val="24"/>
           <w:szCs w:val="24"/>
         </w:rPr>
-        <w:t>İHA tasarımında kullanılan küçük yapı sayesinde kullanılacak ağırlık azaltılmış</w:t>
-      </w:r>
-      <w:bookmarkEnd w:id="0"/>
-      <w:r>
-        <w:rPr>
-          <w:rFonts w:ascii="Arial" w:hAnsi="Arial" w:cs="Arial"/>
-          <w:sz w:val="24"/>
-          <w:szCs w:val="24"/>
-        </w:rPr>
-        <w:t xml:space="preserve"> ve İHA’nın görevlere odaklanması sağlanmıştır. Görev mekanizması içerisinde su şişesinin yatay durması İHA’nın yüksekliğini azaltmak içindir.</w:t>
+        <w:t>Görev mekanizması içerisinde su şişesinin yatay durması İHA’nın yüksekliğini azaltmak içindir.</w:t>
       </w:r>
     </w:p>
     <w:p>
@@ -600,60 +590,94 @@
       </w:pPr>
       <w:r>
         <w:rPr>
-          <w:rFonts w:ascii="Arial" w:hAnsi="Arial" w:cs="Arial"/>
-          <w:sz w:val="24"/>
-          <w:szCs w:val="24"/>
-        </w:rPr>
-        <w:t>İHA tasarımında kullanılan küçük yapı sayesinde kullanılacak ağırlık azaltılmış</w:t>
-      </w:r>
-      <w:r>
-        <w:rPr>
-          <w:rFonts w:ascii="Arial" w:hAnsi="Arial" w:cs="Arial"/>
-          <w:sz w:val="24"/>
-          <w:szCs w:val="24"/>
-        </w:rPr>
-        <w:t xml:space="preserve">tır. Bataryanın şasenin ve koruma kapağının altına yerleştirilmesi; bir problem anında kolay sökülmesini sağlamakta ve bataryanın fazla ısınmasını önlemektedir. Gövdenin üst yüzeyi </w:t>
-      </w:r>
-      <w:r>
-        <w:rPr>
-          <w:rFonts w:ascii="Arial" w:hAnsi="Arial" w:cs="Arial"/>
-          <w:sz w:val="24"/>
-          <w:szCs w:val="24"/>
-        </w:rPr>
-        <w:t>aerodinami</w:t>
-      </w:r>
-      <w:r>
-        <w:rPr>
-          <w:rFonts w:ascii="Arial" w:hAnsi="Arial" w:cs="Arial"/>
-          <w:sz w:val="24"/>
-          <w:szCs w:val="24"/>
-        </w:rPr>
-        <w:t>ğe uygun olarak eğimli tasarlanmıştır. [Görev Mekanizmasından Kısaca bahset]</w:t>
-      </w:r>
-    </w:p>
-    <w:p>
-      <w:pPr>
-        <w:pStyle w:val="ListeParagraf"/>
-        <w:ind w:left="1080"/>
-        <w:rPr>
-          <w:b/>
-          <w:bCs/>
-          <w:sz w:val="24"/>
-          <w:szCs w:val="24"/>
-        </w:rPr>
-      </w:pPr>
-      <w:r>
-        <w:rPr>
           <w:b/>
           <w:bCs/>
           <w:sz w:val="24"/>
           <w:szCs w:val="24"/>
         </w:rPr>
         <w:drawing>
-          <wp:inline distT="0" distB="0" distL="0" distR="0" wp14:anchorId="168075D8" wp14:editId="1A87F188">
-            <wp:extent cx="1931670" cy="1931670"/>
-            <wp:effectExtent l="0" t="0" r="0" b="0"/>
-            <wp:docPr id="2" name="Resim 2"/>
+          <wp:anchor distT="0" distB="0" distL="114300" distR="114300" simplePos="0" relativeHeight="251659264" behindDoc="0" locked="0" layoutInCell="1" allowOverlap="1" wp14:anchorId="68566482" wp14:editId="15204E76">
+            <wp:simplePos x="0" y="0"/>
+            <wp:positionH relativeFrom="page">
+              <wp:posOffset>4443095</wp:posOffset>
+            </wp:positionH>
+            <wp:positionV relativeFrom="paragraph">
+              <wp:posOffset>1210818</wp:posOffset>
+            </wp:positionV>
+            <wp:extent cx="1972310" cy="2106930"/>
+            <wp:effectExtent l="0" t="0" r="8890" b="7620"/>
+            <wp:wrapSquare wrapText="bothSides"/>
+            <wp:docPr id="3" name="Resim 3"/>
+            <wp:cNvGraphicFramePr>
+              <a:graphicFrameLocks xmlns:a="http://schemas.openxmlformats.org/drawingml/2006/main" noChangeAspect="1"/>
+            </wp:cNvGraphicFramePr>
+            <a:graphic xmlns:a="http://schemas.openxmlformats.org/drawingml/2006/main">
+              <a:graphicData uri="http://schemas.openxmlformats.org/drawingml/2006/picture">
+                <pic:pic xmlns:pic="http://schemas.openxmlformats.org/drawingml/2006/picture">
+                  <pic:nvPicPr>
+                    <pic:cNvPr id="1" name=""/>
+                    <pic:cNvPicPr/>
+                  </pic:nvPicPr>
+                  <pic:blipFill rotWithShape="1">
+                    <a:blip r:embed="rId9" cstate="print">
+                      <a:extLst>
+                        <a:ext uri="{28A0092B-C50C-407E-A947-70E740481C1C}">
+                          <a14:useLocalDpi xmlns:a14="http://schemas.microsoft.com/office/drawing/2010/main" val="0"/>
+                        </a:ext>
+                      </a:extLst>
+                    </a:blip>
+                    <a:srcRect t="642" b="525"/>
+                    <a:stretch/>
+                  </pic:blipFill>
+                  <pic:spPr bwMode="auto">
+                    <a:xfrm>
+                      <a:off x="0" y="0"/>
+                      <a:ext cx="1972310" cy="2106930"/>
+                    </a:xfrm>
+                    <a:prstGeom prst="rect">
+                      <a:avLst/>
+                    </a:prstGeom>
+                    <a:ln>
+                      <a:noFill/>
+                    </a:ln>
+                    <a:extLst>
+                      <a:ext uri="{53640926-AAD7-44D8-BBD7-CCE9431645EC}">
+                        <a14:shadowObscured xmlns:a14="http://schemas.microsoft.com/office/drawing/2010/main"/>
+                      </a:ext>
+                    </a:extLst>
+                  </pic:spPr>
+                </pic:pic>
+              </a:graphicData>
+            </a:graphic>
+            <wp14:sizeRelH relativeFrom="margin">
+              <wp14:pctWidth>0</wp14:pctWidth>
+            </wp14:sizeRelH>
+            <wp14:sizeRelV relativeFrom="margin">
+              <wp14:pctHeight>0</wp14:pctHeight>
+            </wp14:sizeRelV>
+          </wp:anchor>
+        </w:drawing>
+      </w:r>
+      <w:r>
+        <w:rPr>
+          <w:b/>
+          <w:bCs/>
+          <w:sz w:val="24"/>
+          <w:szCs w:val="24"/>
+        </w:rPr>
+        <w:drawing>
+          <wp:anchor distT="0" distB="0" distL="114300" distR="114300" simplePos="0" relativeHeight="251658240" behindDoc="1" locked="0" layoutInCell="1" allowOverlap="1" wp14:anchorId="426C143C" wp14:editId="7916FB84">
+            <wp:simplePos x="0" y="0"/>
+            <wp:positionH relativeFrom="column">
+              <wp:posOffset>667385</wp:posOffset>
+            </wp:positionH>
+            <wp:positionV relativeFrom="paragraph">
+              <wp:posOffset>1048385</wp:posOffset>
+            </wp:positionV>
+            <wp:extent cx="1979295" cy="2287905"/>
+            <wp:effectExtent l="0" t="0" r="1905" b="0"/>
+            <wp:wrapTopAndBottom/>
+            <wp:docPr id="4" name="Resim 4"/>
             <wp:cNvGraphicFramePr>
               <a:graphicFrameLocks xmlns:a="http://schemas.openxmlformats.org/drawingml/2006/main" noChangeAspect="1"/>
             </wp:cNvGraphicFramePr>
@@ -665,7 +689,7 @@
                     <pic:cNvPicPr/>
                   </pic:nvPicPr>
                   <pic:blipFill>
-                    <a:blip r:embed="rId9" cstate="print">
+                    <a:blip r:embed="rId10" cstate="print">
                       <a:extLst>
                         <a:ext uri="{28A0092B-C50C-407E-A947-70E740481C1C}">
                           <a14:useLocalDpi xmlns:a14="http://schemas.microsoft.com/office/drawing/2010/main" val="0"/>
@@ -679,7 +703,7 @@
                   <pic:spPr>
                     <a:xfrm>
                       <a:off x="0" y="0"/>
-                      <a:ext cx="1931670" cy="1931670"/>
+                      <a:ext cx="1979295" cy="2287905"/>
                     </a:xfrm>
                     <a:prstGeom prst="rect">
                       <a:avLst/>
@@ -688,9 +712,71 @@
                 </pic:pic>
               </a:graphicData>
             </a:graphic>
-          </wp:inline>
+            <wp14:sizeRelH relativeFrom="margin">
+              <wp14:pctWidth>0</wp14:pctWidth>
+            </wp14:sizeRelH>
+            <wp14:sizeRelV relativeFrom="margin">
+              <wp14:pctHeight>0</wp14:pctHeight>
+            </wp14:sizeRelV>
+          </wp:anchor>
         </w:drawing>
       </w:r>
+      <w:r>
+        <w:rPr>
+          <w:rFonts w:ascii="Arial" w:hAnsi="Arial" w:cs="Arial"/>
+          <w:sz w:val="24"/>
+          <w:szCs w:val="24"/>
+        </w:rPr>
+        <w:t>İHA tasarımında kullanılan küçük yapı sayesinde kullanılacak ağırlık azaltılmış</w:t>
+      </w:r>
+      <w:r>
+        <w:rPr>
+          <w:rFonts w:ascii="Arial" w:hAnsi="Arial" w:cs="Arial"/>
+          <w:sz w:val="24"/>
+          <w:szCs w:val="24"/>
+        </w:rPr>
+        <w:t xml:space="preserve">tır. Bataryanın şasenin ve koruma kapağının altına yerleştirilmesi; bir problem anında kolay sökülmesini sağlamakta ve bataryanın fazla ısınmasını önlemektedir. Gövdenin üst yüzeyi </w:t>
+      </w:r>
+      <w:r>
+        <w:rPr>
+          <w:rFonts w:ascii="Arial" w:hAnsi="Arial" w:cs="Arial"/>
+          <w:sz w:val="24"/>
+          <w:szCs w:val="24"/>
+        </w:rPr>
+        <w:t>aerodinami</w:t>
+      </w:r>
+      <w:r>
+        <w:rPr>
+          <w:rFonts w:ascii="Arial" w:hAnsi="Arial" w:cs="Arial"/>
+          <w:sz w:val="24"/>
+          <w:szCs w:val="24"/>
+        </w:rPr>
+        <w:t>ğe uygun olarak eğimli tasarlanmıştır.</w:t>
+      </w:r>
+    </w:p>
+    <w:p>
+      <w:pPr>
+        <w:pStyle w:val="ListeParagraf"/>
+        <w:ind w:left="1080"/>
+        <w:rPr>
+          <w:b/>
+          <w:bCs/>
+          <w:sz w:val="24"/>
+          <w:szCs w:val="24"/>
+        </w:rPr>
+      </w:pPr>
+    </w:p>
+    <w:p>
+      <w:pPr>
+        <w:pStyle w:val="ListeParagraf"/>
+        <w:ind w:left="1080"/>
+        <w:rPr>
+          <w:b/>
+          <w:bCs/>
+          <w:sz w:val="24"/>
+          <w:szCs w:val="24"/>
+        </w:rPr>
+      </w:pPr>
     </w:p>
     <w:p>
       <w:pPr>
@@ -732,13 +818,139 @@
     <w:p>
       <w:pPr>
         <w:pStyle w:val="ListeParagraf"/>
-        <w:rPr>
-          <w:b/>
-          <w:bCs/>
-          <w:sz w:val="24"/>
-          <w:szCs w:val="24"/>
-        </w:rPr>
-      </w:pPr>
+        <w:ind w:left="1080"/>
+        <w:rPr>
+          <w:b/>
+          <w:bCs/>
+          <w:sz w:val="24"/>
+          <w:szCs w:val="24"/>
+        </w:rPr>
+      </w:pPr>
+    </w:p>
+    <w:p>
+      <w:pPr>
+        <w:pStyle w:val="ListeParagraf"/>
+        <w:rPr>
+          <w:b/>
+          <w:bCs/>
+          <w:sz w:val="24"/>
+          <w:szCs w:val="24"/>
+        </w:rPr>
+      </w:pPr>
+      <w:r>
+        <w:rPr>
+          <w:b/>
+          <w:bCs/>
+          <w:sz w:val="24"/>
+          <w:szCs w:val="24"/>
+        </w:rPr>
+        <w:drawing>
+          <wp:anchor distT="0" distB="0" distL="114300" distR="114300" simplePos="0" relativeHeight="251660288" behindDoc="0" locked="0" layoutInCell="1" allowOverlap="1" wp14:anchorId="143064D5" wp14:editId="45624894">
+            <wp:simplePos x="0" y="0"/>
+            <wp:positionH relativeFrom="column">
+              <wp:posOffset>509933</wp:posOffset>
+            </wp:positionH>
+            <wp:positionV relativeFrom="paragraph">
+              <wp:posOffset>253365</wp:posOffset>
+            </wp:positionV>
+            <wp:extent cx="3029585" cy="2466975"/>
+            <wp:effectExtent l="0" t="0" r="0" b="9525"/>
+            <wp:wrapSquare wrapText="bothSides"/>
+            <wp:docPr id="7" name="Resim 7"/>
+            <wp:cNvGraphicFramePr>
+              <a:graphicFrameLocks xmlns:a="http://schemas.openxmlformats.org/drawingml/2006/main" noChangeAspect="1"/>
+            </wp:cNvGraphicFramePr>
+            <a:graphic xmlns:a="http://schemas.openxmlformats.org/drawingml/2006/main">
+              <a:graphicData uri="http://schemas.openxmlformats.org/drawingml/2006/picture">
+                <pic:pic xmlns:pic="http://schemas.openxmlformats.org/drawingml/2006/picture">
+                  <pic:nvPicPr>
+                    <pic:cNvPr id="1" name=""/>
+                    <pic:cNvPicPr/>
+                  </pic:nvPicPr>
+                  <pic:blipFill>
+                    <a:blip r:embed="rId11" cstate="print">
+                      <a:extLst>
+                        <a:ext uri="{28A0092B-C50C-407E-A947-70E740481C1C}">
+                          <a14:useLocalDpi xmlns:a14="http://schemas.microsoft.com/office/drawing/2010/main" val="0"/>
+                        </a:ext>
+                      </a:extLst>
+                    </a:blip>
+                    <a:stretch>
+                      <a:fillRect/>
+                    </a:stretch>
+                  </pic:blipFill>
+                  <pic:spPr>
+                    <a:xfrm>
+                      <a:off x="0" y="0"/>
+                      <a:ext cx="3029585" cy="2466975"/>
+                    </a:xfrm>
+                    <a:prstGeom prst="rect">
+                      <a:avLst/>
+                    </a:prstGeom>
+                  </pic:spPr>
+                </pic:pic>
+              </a:graphicData>
+            </a:graphic>
+          </wp:anchor>
+        </w:drawing>
+      </w:r>
+      <w:r>
+        <w:rPr>
+          <w:b/>
+          <w:bCs/>
+          <w:sz w:val="24"/>
+          <w:szCs w:val="24"/>
+        </w:rPr>
+        <w:drawing>
+          <wp:anchor distT="0" distB="0" distL="114300" distR="114300" simplePos="0" relativeHeight="251661312" behindDoc="0" locked="0" layoutInCell="1" allowOverlap="1" wp14:anchorId="22EB2D48" wp14:editId="3CB061D9">
+            <wp:simplePos x="0" y="0"/>
+            <wp:positionH relativeFrom="column">
+              <wp:posOffset>3348707</wp:posOffset>
+            </wp:positionH>
+            <wp:positionV relativeFrom="paragraph">
+              <wp:posOffset>287525</wp:posOffset>
+            </wp:positionV>
+            <wp:extent cx="2793621" cy="2444496"/>
+            <wp:effectExtent l="0" t="0" r="6985" b="0"/>
+            <wp:wrapSquare wrapText="bothSides"/>
+            <wp:docPr id="5" name="Resim 5"/>
+            <wp:cNvGraphicFramePr>
+              <a:graphicFrameLocks xmlns:a="http://schemas.openxmlformats.org/drawingml/2006/main" noChangeAspect="1"/>
+            </wp:cNvGraphicFramePr>
+            <a:graphic xmlns:a="http://schemas.openxmlformats.org/drawingml/2006/main">
+              <a:graphicData uri="http://schemas.openxmlformats.org/drawingml/2006/picture">
+                <pic:pic xmlns:pic="http://schemas.openxmlformats.org/drawingml/2006/picture">
+                  <pic:nvPicPr>
+                    <pic:cNvPr id="1" name=""/>
+                    <pic:cNvPicPr/>
+                  </pic:nvPicPr>
+                  <pic:blipFill>
+                    <a:blip r:embed="rId12" cstate="print">
+                      <a:extLst>
+                        <a:ext uri="{28A0092B-C50C-407E-A947-70E740481C1C}">
+                          <a14:useLocalDpi xmlns:a14="http://schemas.microsoft.com/office/drawing/2010/main" val="0"/>
+                        </a:ext>
+                      </a:extLst>
+                    </a:blip>
+                    <a:stretch>
+                      <a:fillRect/>
+                    </a:stretch>
+                  </pic:blipFill>
+                  <pic:spPr>
+                    <a:xfrm>
+                      <a:off x="0" y="0"/>
+                      <a:ext cx="2793621" cy="2444496"/>
+                    </a:xfrm>
+                    <a:prstGeom prst="rect">
+                      <a:avLst/>
+                    </a:prstGeom>
+                  </pic:spPr>
+                </pic:pic>
+              </a:graphicData>
+            </a:graphic>
+          </wp:anchor>
+        </w:drawing>
+      </w:r>
     </w:p>
     <w:p>
       <w:pPr>

</xml_diff>